<commit_message>
added integration basic tests and test for basic hadoop map reduce job
</commit_message>
<xml_diff>
--- a/documentation/cycle1_20180704.docx
+++ b/documentation/cycle1_20180704.docx
@@ -963,6 +963,12 @@
           <w:lang w:eastAsia="en-US"/>
         </w:rPr>
         <w:lastRenderedPageBreak/>
+        <w:t xml:space="preserve">Cycle 1 </w:t>
+      </w:r>
+      <w:r>
+        <w:rPr>
+          <w:lang w:eastAsia="en-US"/>
+        </w:rPr>
         <w:t>Requirements</w:t>
       </w:r>
     </w:p>
@@ -994,7 +1000,25 @@
         <w:rPr>
           <w:lang w:eastAsia="en-US"/>
         </w:rPr>
-        <w:t xml:space="preserve">allows basic testing of some predefined </w:t>
+        <w:t xml:space="preserve">allows </w:t>
+      </w:r>
+      <w:r>
+        <w:rPr>
+          <w:lang w:eastAsia="en-US"/>
+        </w:rPr>
+        <w:t>set up and</w:t>
+      </w:r>
+      <w:r>
+        <w:rPr>
+          <w:lang w:eastAsia="en-US"/>
+        </w:rPr>
+        <w:t xml:space="preserve"> testing of some predefined </w:t>
+      </w:r>
+      <w:r>
+        <w:rPr>
+          <w:lang w:eastAsia="en-US"/>
+        </w:rPr>
+        <w:t xml:space="preserve">simple </w:t>
       </w:r>
       <w:r>
         <w:rPr>
@@ -1002,169 +1026,293 @@
         </w:rPr>
         <w:t>workflows.</w:t>
       </w:r>
-    </w:p>
-    <w:p>
-      <w:pPr>
-        <w:rPr>
-          <w:lang w:eastAsia="en-US"/>
-        </w:rPr>
-      </w:pPr>
-    </w:p>
-    <w:p>
-      <w:pPr>
-        <w:rPr>
-          <w:lang w:eastAsia="en-US"/>
-        </w:rPr>
-      </w:pPr>
-      <w:r>
-        <w:rPr>
-          <w:lang w:eastAsia="en-US"/>
-        </w:rPr>
-        <w:t>To enable this a desktop user interface is required (ultimately this show be web based)</w:t>
-      </w:r>
-    </w:p>
-    <w:p>
-      <w:pPr>
-        <w:rPr>
-          <w:lang w:eastAsia="en-US"/>
-        </w:rPr>
-      </w:pPr>
-    </w:p>
-    <w:p>
-      <w:pPr>
-        <w:rPr>
-          <w:lang w:eastAsia="en-US"/>
-        </w:rPr>
-      </w:pPr>
-      <w:r>
-        <w:rPr>
-          <w:lang w:eastAsia="en-US"/>
-        </w:rPr>
-        <w:t>The ability to select from one of a few predefined workflows</w:t>
-      </w:r>
-    </w:p>
-    <w:p>
-      <w:pPr>
-        <w:rPr>
-          <w:lang w:eastAsia="en-US"/>
-        </w:rPr>
-      </w:pPr>
-    </w:p>
-    <w:p>
-      <w:pPr>
-        <w:rPr>
-          <w:lang w:eastAsia="en-US"/>
-        </w:rPr>
-      </w:pPr>
-      <w:r>
-        <w:rPr>
-          <w:lang w:eastAsia="en-US"/>
-        </w:rPr>
-        <w:t xml:space="preserve">The ability to upload data sets and the JAR files for analysing </w:t>
-      </w:r>
-    </w:p>
-    <w:p>
-      <w:pPr>
-        <w:rPr>
-          <w:lang w:eastAsia="en-US"/>
-        </w:rPr>
-      </w:pPr>
-    </w:p>
-    <w:p>
-      <w:pPr>
-        <w:rPr>
-          <w:lang w:eastAsia="en-US"/>
-        </w:rPr>
-      </w:pPr>
-      <w:r>
-        <w:rPr>
-          <w:lang w:eastAsia="en-US"/>
-        </w:rPr>
-        <w:t>Data sets and JAR files pre-processed on a local machine</w:t>
-      </w:r>
-    </w:p>
-    <w:p>
-      <w:pPr>
-        <w:rPr>
-          <w:lang w:eastAsia="en-US"/>
-        </w:rPr>
-      </w:pPr>
-    </w:p>
-    <w:p>
-      <w:pPr>
-        <w:rPr>
-          <w:lang w:eastAsia="en-US"/>
-        </w:rPr>
-      </w:pPr>
-      <w:r>
-        <w:rPr>
-          <w:lang w:eastAsia="en-US"/>
-        </w:rPr>
-        <w:t xml:space="preserve">can process two predefined workflows that apply </w:t>
-      </w:r>
-      <w:r>
-        <w:rPr>
-          <w:lang w:eastAsia="en-US"/>
-        </w:rPr>
-        <w:t>processing functions</w:t>
-      </w:r>
-      <w:r>
-        <w:rPr>
-          <w:lang w:eastAsia="en-US"/>
-        </w:rPr>
-        <w:t xml:space="preserve"> on climate data preloaded onto the AWS resources</w:t>
-      </w:r>
-      <w:r>
-        <w:rPr>
-          <w:lang w:eastAsia="en-US"/>
-        </w:rPr>
-        <w:t>. Results of these should be visualised with simple graphs and georeferenced maps</w:t>
-      </w:r>
       <w:r>
         <w:rPr>
           <w:lang w:eastAsia="en-US"/>
         </w:rPr>
         <w:t xml:space="preserve"> </w:t>
       </w:r>
-    </w:p>
-    <w:p>
-      <w:pPr>
-        <w:rPr>
-          <w:lang w:eastAsia="en-US"/>
-        </w:rPr>
-      </w:pPr>
-    </w:p>
-    <w:p>
-      <w:pPr>
-        <w:rPr>
-          <w:lang w:eastAsia="en-US"/>
-        </w:rPr>
-      </w:pPr>
-      <w:r>
-        <w:rPr>
-          <w:lang w:eastAsia="en-US"/>
-        </w:rPr>
-        <w:t>The focus is on using Amazon’s Web Services (AWS) elastic map reduce (EMR) and simple storage services (S3).</w:t>
-      </w:r>
-    </w:p>
-    <w:p>
-      <w:pPr>
-        <w:rPr>
-          <w:lang w:eastAsia="en-US"/>
-        </w:rPr>
-      </w:pPr>
-    </w:p>
-    <w:p>
-      <w:pPr>
-        <w:rPr>
-          <w:lang w:eastAsia="en-US"/>
-        </w:rPr>
-      </w:pPr>
-      <w:r>
-        <w:rPr>
-          <w:lang w:eastAsia="en-US"/>
-        </w:rPr>
-        <w:t>The cycle will use the AWS Java SDK</w:t>
+      <w:r>
+        <w:rPr>
+          <w:lang w:eastAsia="en-US"/>
+        </w:rPr>
+        <w:t>This scope serves</w:t>
+      </w:r>
+      <w:r>
+        <w:rPr>
+          <w:lang w:eastAsia="en-US"/>
+        </w:rPr>
+        <w:t xml:space="preserve"> </w:t>
+      </w:r>
+      <w:r>
+        <w:rPr>
+          <w:lang w:eastAsia="en-US"/>
+        </w:rPr>
+        <w:t xml:space="preserve">two goals; </w:t>
+      </w:r>
+      <w:r>
+        <w:rPr>
+          <w:lang w:eastAsia="en-US"/>
+        </w:rPr>
+        <w:t xml:space="preserve">The first is to acquire working technical knowledge of how analysis using Hadoop Map Reduce and Spark can be </w:t>
+      </w:r>
+      <w:r>
+        <w:rPr>
+          <w:lang w:eastAsia="en-US"/>
+        </w:rPr>
+        <w:t>run</w:t>
+      </w:r>
+      <w:r>
+        <w:rPr>
+          <w:lang w:eastAsia="en-US"/>
+        </w:rPr>
+        <w:t xml:space="preserve"> </w:t>
+      </w:r>
+      <w:r>
+        <w:rPr>
+          <w:lang w:eastAsia="en-US"/>
+        </w:rPr>
+        <w:t xml:space="preserve">using </w:t>
+      </w:r>
+      <w:r>
+        <w:rPr>
+          <w:lang w:eastAsia="en-US"/>
+        </w:rPr>
+        <w:t xml:space="preserve">Amazon’s Web Services (AWS) elastic map reduce (EMR) and simple storage services (S3). </w:t>
+      </w:r>
+      <w:r>
+        <w:rPr>
+          <w:lang w:eastAsia="en-US"/>
+        </w:rPr>
+        <w:t xml:space="preserve"> </w:t>
+      </w:r>
+      <w:r>
+        <w:rPr>
+          <w:lang w:eastAsia="en-US"/>
+        </w:rPr>
+        <w:t>S</w:t>
+      </w:r>
+      <w:r>
+        <w:rPr>
+          <w:lang w:eastAsia="en-US"/>
+        </w:rPr>
+        <w:t xml:space="preserve">econdly to start </w:t>
+      </w:r>
+      <w:r>
+        <w:rPr>
+          <w:lang w:eastAsia="en-US"/>
+        </w:rPr>
+        <w:t>investigating</w:t>
+      </w:r>
+      <w:r>
+        <w:rPr>
+          <w:lang w:eastAsia="en-US"/>
+        </w:rPr>
+        <w:t xml:space="preserve"> the primary hypothesis of the thesis – that these technologies when applied to </w:t>
+      </w:r>
+      <w:r>
+        <w:rPr>
+          <w:lang w:eastAsia="en-US"/>
+        </w:rPr>
+        <w:t xml:space="preserve">Colombia’s </w:t>
+      </w:r>
+      <w:r>
+        <w:rPr>
+          <w:lang w:eastAsia="en-US"/>
+        </w:rPr>
+        <w:t xml:space="preserve">climate data </w:t>
+      </w:r>
+      <w:r>
+        <w:rPr>
+          <w:lang w:eastAsia="en-US"/>
+        </w:rPr>
+        <w:t>can enable knowledge discovery that can ultimately support low-energy building construction.</w:t>
+      </w:r>
+    </w:p>
+    <w:p>
+      <w:pPr>
+        <w:rPr>
+          <w:lang w:eastAsia="en-US"/>
+        </w:rPr>
+      </w:pPr>
+    </w:p>
+    <w:p>
+      <w:pPr>
+        <w:rPr>
+          <w:lang w:eastAsia="en-US"/>
+        </w:rPr>
+      </w:pPr>
+      <w:r>
+        <w:rPr>
+          <w:lang w:eastAsia="en-US"/>
+        </w:rPr>
+        <w:t>To enable this a</w:t>
+      </w:r>
+      <w:r>
+        <w:rPr>
+          <w:lang w:eastAsia="en-US"/>
+        </w:rPr>
+        <w:t xml:space="preserve"> rudimentary</w:t>
+      </w:r>
+      <w:r>
+        <w:rPr>
+          <w:lang w:eastAsia="en-US"/>
+        </w:rPr>
+        <w:t xml:space="preserve"> desktop user interface i</w:t>
+      </w:r>
+      <w:r>
+        <w:rPr>
+          <w:lang w:eastAsia="en-US"/>
+        </w:rPr>
+        <w:t>s required (ultimately this should</w:t>
+      </w:r>
+      <w:r>
+        <w:rPr>
+          <w:lang w:eastAsia="en-US"/>
+        </w:rPr>
+        <w:t xml:space="preserve"> be web based)</w:t>
+      </w:r>
+      <w:r>
+        <w:rPr>
+          <w:lang w:eastAsia="en-US"/>
+        </w:rPr>
+        <w:t xml:space="preserve">. The UI must allow a user to </w:t>
+      </w:r>
+      <w:r>
+        <w:rPr>
+          <w:lang w:eastAsia="en-US"/>
+        </w:rPr>
+        <w:t>select from one of a few predefined workflows</w:t>
+      </w:r>
+      <w:r>
+        <w:rPr>
+          <w:lang w:eastAsia="en-US"/>
+        </w:rPr>
+        <w:t xml:space="preserve">. </w:t>
+      </w:r>
+      <w:r>
+        <w:rPr>
+          <w:lang w:eastAsia="en-US"/>
+        </w:rPr>
+        <w:t>The UI must provide t</w:t>
+      </w:r>
+      <w:r>
+        <w:rPr>
+          <w:lang w:eastAsia="en-US"/>
+        </w:rPr>
+        <w:t xml:space="preserve">he ability to upload data sets and the </w:t>
+      </w:r>
+      <w:r>
+        <w:rPr>
+          <w:lang w:eastAsia="en-US"/>
+        </w:rPr>
+        <w:t>Spark and Map R</w:t>
+      </w:r>
+      <w:r>
+        <w:rPr>
+          <w:lang w:eastAsia="en-US"/>
+        </w:rPr>
+        <w:t xml:space="preserve">educe </w:t>
+      </w:r>
+      <w:r>
+        <w:rPr>
+          <w:lang w:eastAsia="en-US"/>
+        </w:rPr>
+        <w:t xml:space="preserve">JAR files </w:t>
+      </w:r>
+      <w:r>
+        <w:rPr>
+          <w:lang w:eastAsia="en-US"/>
+        </w:rPr>
+        <w:t>required for the workflows.  For this cycle the datasets</w:t>
+      </w:r>
+      <w:r>
+        <w:rPr>
+          <w:lang w:eastAsia="en-US"/>
+        </w:rPr>
+        <w:t xml:space="preserve"> and JAR files </w:t>
+      </w:r>
+      <w:r>
+        <w:rPr>
+          <w:lang w:eastAsia="en-US"/>
+        </w:rPr>
+        <w:t xml:space="preserve">will be </w:t>
+      </w:r>
+      <w:r>
+        <w:rPr>
+          <w:lang w:eastAsia="en-US"/>
+        </w:rPr>
+        <w:t>pre-processed on a local machine</w:t>
+      </w:r>
+      <w:r>
+        <w:rPr>
+          <w:lang w:eastAsia="en-US"/>
+        </w:rPr>
+        <w:t>. Via the UI users should be able to start workflows, check their progress and have the option of cancelling a workflow. When a workflow completes users should be able to view results as</w:t>
+      </w:r>
+      <w:r>
+        <w:rPr>
+          <w:lang w:eastAsia="en-US"/>
+        </w:rPr>
+        <w:t xml:space="preserve"> simple graphs and </w:t>
+      </w:r>
+      <w:r>
+        <w:rPr>
+          <w:lang w:eastAsia="en-US"/>
+        </w:rPr>
+        <w:t>(when possible)</w:t>
+      </w:r>
+      <w:r>
+        <w:rPr>
+          <w:lang w:eastAsia="en-US"/>
+        </w:rPr>
+        <w:t xml:space="preserve"> </w:t>
+      </w:r>
+      <w:r>
+        <w:rPr>
+          <w:lang w:eastAsia="en-US"/>
+        </w:rPr>
+        <w:t xml:space="preserve">plotted on </w:t>
+      </w:r>
+      <w:r>
+        <w:rPr>
+          <w:lang w:eastAsia="en-US"/>
+        </w:rPr>
+        <w:t>georeferenced maps</w:t>
+      </w:r>
+      <w:r>
+        <w:rPr>
+          <w:lang w:eastAsia="en-US"/>
+        </w:rPr>
+        <w:t>.</w:t>
+      </w:r>
+      <w:bookmarkStart w:id="0" w:name="_GoBack"/>
+      <w:bookmarkEnd w:id="0"/>
+      <w:r>
+        <w:rPr>
+          <w:lang w:eastAsia="en-US"/>
+        </w:rPr>
+        <w:t xml:space="preserve"> </w:t>
+      </w:r>
+    </w:p>
+    <w:p>
+      <w:pPr>
+        <w:rPr>
+          <w:lang w:eastAsia="en-US"/>
+        </w:rPr>
+      </w:pPr>
+    </w:p>
+    <w:p>
+      <w:pPr>
+        <w:rPr>
+          <w:lang w:eastAsia="en-US"/>
+        </w:rPr>
+      </w:pPr>
+      <w:r>
+        <w:rPr>
+          <w:lang w:eastAsia="en-US"/>
+        </w:rPr>
+        <w:t xml:space="preserve">The application will be developed with the AWS Java SDK and use JavaFx to develop the user interface. Test Driven Development will be used </w:t>
       </w:r>
     </w:p>
     <w:p>
@@ -1496,6 +1644,36 @@
     </w:p>
     <w:p>
       <w:pPr>
+        <w:pStyle w:val="ListParagraph"/>
+        <w:numPr>
+          <w:ilvl w:val="0"/>
+          <w:numId w:val="49"/>
+        </w:numPr>
+        <w:rPr>
+          <w:lang w:val="en-US"/>
+        </w:rPr>
+      </w:pPr>
+      <w:r>
+        <w:rPr>
+          <w:lang w:val="en-US"/>
+        </w:rPr>
+        <w:t xml:space="preserve">The system should be able to process a </w:t>
+      </w:r>
+      <w:r>
+        <w:rPr>
+          <w:lang w:val="en-US"/>
+        </w:rPr>
+        <w:t>linear classification</w:t>
+      </w:r>
+      <w:r>
+        <w:rPr>
+          <w:lang w:val="en-US"/>
+        </w:rPr>
+        <w:t xml:space="preserve"> with Apache Spark and Hadoop </w:t>
+      </w:r>
+    </w:p>
+    <w:p>
+      <w:pPr>
         <w:pStyle w:val="Heading2"/>
         <w:rPr>
           <w:lang w:eastAsia="en-US"/>
@@ -1621,6 +1799,7 @@
           <w:szCs w:val="24"/>
           <w:lang w:eastAsia="en-US"/>
         </w:rPr>
+        <w:lastRenderedPageBreak/>
         <w:t>The system should provide a method for uploading JAR files with data processing (MapReduce and Spark) functions written in Java</w:t>
       </w:r>
     </w:p>
@@ -1646,7 +1825,6 @@
         <w:rPr>
           <w:lang w:eastAsia="en-US"/>
         </w:rPr>
-        <w:lastRenderedPageBreak/>
         <w:t xml:space="preserve">Output </w:t>
       </w:r>
       <w:r>
@@ -1736,136 +1914,277 @@
           <w:lang w:eastAsia="en-US"/>
         </w:rPr>
       </w:pPr>
-      <w:r>
-        <w:rPr>
-          <w:rFonts w:cs="Arial"/>
-          <w:szCs w:val="24"/>
-          <w:lang w:eastAsia="en-US"/>
-        </w:rPr>
-        <w:t>Cycle class diagram</w:t>
-      </w:r>
-    </w:p>
-    <w:p>
-      <w:pPr>
-        <w:rPr>
-          <w:rFonts w:cs="Arial"/>
-          <w:b/>
+    </w:p>
+    <w:p>
+      <w:pPr>
+        <w:pStyle w:val="Heading2"/>
+        <w:rPr>
+          <w:lang w:eastAsia="en-US"/>
+        </w:rPr>
+      </w:pPr>
+      <w:r>
+        <w:rPr>
+          <w:lang w:eastAsia="en-US"/>
+        </w:rPr>
+        <w:t xml:space="preserve">Data required: </w:t>
+      </w:r>
+    </w:p>
+    <w:p>
+      <w:pPr>
+        <w:rPr>
+          <w:lang w:eastAsia="en-US"/>
+        </w:rPr>
+      </w:pPr>
+      <w:r>
+        <w:rPr>
+          <w:lang w:eastAsia="en-US"/>
+        </w:rPr>
+        <w:t>For this cycle monthly data from two sources will be used</w:t>
+      </w:r>
+    </w:p>
+    <w:p>
+      <w:pPr>
+        <w:tabs>
+          <w:tab w:val="num" w:pos="1440"/>
+        </w:tabs>
+        <w:spacing w:before="100" w:after="100"/>
+        <w:rPr>
+          <w:iCs/>
+          <w:szCs w:val="24"/>
+          <w:lang w:eastAsia="en-US"/>
+        </w:rPr>
+      </w:pPr>
+      <w:r>
+        <w:rPr>
+          <w:iCs/>
+          <w:szCs w:val="24"/>
+          <w:lang w:eastAsia="en-US"/>
+        </w:rPr>
+        <w:t xml:space="preserve">3. Monthly gridded data from </w:t>
+      </w:r>
+      <w:r>
+        <w:rPr>
+          <w:rFonts w:cs="Arial"/>
+          <w:szCs w:val="24"/>
+          <w:shd w:val="clear" w:color="auto" w:fill="FFFFFF"/>
+        </w:rPr>
+        <w:t xml:space="preserve">CRU-TS 3.0 Climate Database </w:t>
+      </w:r>
+      <w:r>
+        <w:rPr>
+          <w:iCs/>
+          <w:szCs w:val="24"/>
+          <w:lang w:eastAsia="en-US"/>
+        </w:rPr>
+        <w:t xml:space="preserve">for 1901-2008. Variables available: cloud cover, </w:t>
+      </w:r>
+      <w:r>
+        <w:rPr>
+          <w:rFonts w:cs="Arial"/>
+          <w:szCs w:val="24"/>
+        </w:rPr>
+        <w:t>diurnal temperature range, frost day frequency, precipitation, daily mean temperature, monthly average daily minimum temperature, monthly average daily maximum temperature, vapour pressure, wet day frequency</w:t>
+      </w:r>
+      <w:r>
+        <w:rPr>
+          <w:rFonts w:cs="Arial"/>
+          <w:szCs w:val="24"/>
+        </w:rPr>
+        <w:t xml:space="preserve"> </w:t>
+      </w:r>
+      <w:r>
+        <w:rPr>
+          <w:rFonts w:cs="Arial"/>
+          <w:szCs w:val="24"/>
+        </w:rPr>
+        <w:fldChar w:fldCharType="begin" w:fldLock="1"/>
+      </w:r>
+      <w:r>
+        <w:rPr>
+          <w:rFonts w:cs="Arial"/>
+          <w:szCs w:val="24"/>
+        </w:rPr>
+        <w:instrText>ADDIN CSL_CITATION { "citationItems" : [ { "id" : "ITEM-1", "itemData" : { "URL" : "http://www.cgiar-csi.org/data/uea-cru-ts-v3-10-01-historic-climate-database", "accessed" : { "date-parts" : [ [ "2017", "11", "5" ] ] }, "author" : [ { "dropping-particle" : "", "family" : "Cgiar-csi.org.", "given" : "", "non-dropping-particle" : "", "parse-names" : false, "suffix" : "" } ], "id" : "ITEM-1", "issued" : { "date-parts" : [ [ "2012" ] ] }, "title" : "CRU-TS v3.10.01 Historic Climate Database for GIS | CGIAR-CSI.", "type" : "webpage" }, "uris" : [ "http://www.mendeley.com/documents/?uuid=ad16cab4-68dc-4e84-9b22-b733697c7ed4" ] } ], "mendeley" : { "formattedCitation" : "(Cgiar-csi.org., 2012)", "plainTextFormattedCitation" : "(Cgiar-csi.org., 2012)", "previouslyFormattedCitation" : "(Cgiar-csi.org., 2012)" }, "properties" : { "noteIndex" : 0 }, "schema" : "https://github.com/citation-style-language/schema/raw/master/csl-citation.json" }</w:instrText>
+      </w:r>
+      <w:r>
+        <w:rPr>
+          <w:rFonts w:cs="Arial"/>
+          <w:szCs w:val="24"/>
+        </w:rPr>
+        <w:fldChar w:fldCharType="separate"/>
+      </w:r>
+      <w:r>
+        <w:rPr>
+          <w:rFonts w:cs="Arial"/>
+          <w:noProof/>
+          <w:szCs w:val="24"/>
+        </w:rPr>
+        <w:t>(Cgiar-csi.org., 2012)</w:t>
+      </w:r>
+      <w:r>
+        <w:rPr>
+          <w:rFonts w:cs="Arial"/>
+          <w:szCs w:val="24"/>
+        </w:rPr>
+        <w:fldChar w:fldCharType="end"/>
+      </w:r>
+      <w:r>
+        <w:rPr>
+          <w:rFonts w:cs="Arial"/>
+          <w:szCs w:val="24"/>
+        </w:rPr>
+        <w:t>.</w:t>
+      </w:r>
+    </w:p>
+    <w:p>
+      <w:pPr>
+        <w:tabs>
+          <w:tab w:val="num" w:pos="1440"/>
+        </w:tabs>
+        <w:spacing w:before="100" w:after="100"/>
+        <w:rPr>
+          <w:iCs/>
+          <w:szCs w:val="24"/>
+        </w:rPr>
+      </w:pPr>
+      <w:r>
+        <w:rPr>
+          <w:iCs/>
+          <w:szCs w:val="24"/>
+        </w:rPr>
+        <w:t xml:space="preserve">4. Daily gridded data from </w:t>
+      </w:r>
+      <w:r>
+        <w:rPr>
+          <w:rFonts w:cs="Arial"/>
+          <w:szCs w:val="24"/>
+          <w:shd w:val="clear" w:color="auto" w:fill="FFFFFF"/>
+        </w:rPr>
+        <w:t>CCMP Version-2.0 for</w:t>
+      </w:r>
+      <w:r>
+        <w:rPr>
+          <w:iCs/>
+          <w:szCs w:val="24"/>
+        </w:rPr>
+        <w:t xml:space="preserve"> 1988-2014. Variables available: wind speed and wind direction</w:t>
+      </w:r>
+      <w:r>
+        <w:rPr>
+          <w:iCs/>
+          <w:szCs w:val="24"/>
+        </w:rPr>
+        <w:t xml:space="preserve"> </w:t>
+      </w:r>
+      <w:r>
+        <w:rPr>
+          <w:iCs/>
+          <w:szCs w:val="24"/>
+        </w:rPr>
+        <w:fldChar w:fldCharType="begin" w:fldLock="1"/>
+      </w:r>
+      <w:r>
+        <w:rPr>
+          <w:iCs/>
+          <w:szCs w:val="24"/>
+        </w:rPr>
+        <w:instrText>ADDIN CSL_CITATION { "citationItems" : [ { "id" : "ITEM-1", "itemData" : { "URL" : "www.remss.com/measurements/ccmp", "accessed" : { "date-parts" : [ [ "2017", "11", "5" ] ] }, "author" : [ { "dropping-particle" : "", "family" : "Wentz", "given" : "F.J", "non-dropping-particle" : "", "parse-names" : false, "suffix" : "" }, { "dropping-particle" : "", "family" : "Scott", "given" : "J", "non-dropping-particle" : "", "parse-names" : false, "suffix" : "" }, { "dropping-particle" : "", "family" : "Hoffman", "given" : "R", "non-dropping-particle" : "", "parse-names" : false, "suffix" : "" }, { "dropping-particle" : "", "family" : "Leidner", "given" : "M", "non-dropping-particle" : "", "parse-names" : false, "suffix" : "" }, { "dropping-particle" : "", "family" : "Atlas", "given" : "R", "non-dropping-particle" : "", "parse-names" : false, "suffix" : "" }, { "dropping-particle" : "", "family" : "Ardizzone", "given" : "J.", "non-dropping-particle" : "", "parse-names" : false, "suffix" : "" } ], "id" : "ITEM-1", "issued" : { "date-parts" : [ [ "2015" ] ] }, "publisher" : "Remote Sensing Systems", "publisher-place" : "Santa Rosa, CA", "title" : "Remote Sensing Systems Cross-Calibrated Multi-Platform (CCMP) 6-hourly ocean vector wind analysis product on 0.25 deg grid, Version 2.0, [subset: CCMP V2.0 Level-3.5].", "type" : "webpage" }, "uris" : [ "http://www.mendeley.com/documents/?uuid=8e0f6236-2e03-4634-924a-fd0137020689" ] } ], "mendeley" : { "formattedCitation" : "(Wentz &lt;i&gt;et al.&lt;/i&gt;, 2015)", "plainTextFormattedCitation" : "(Wentz et al., 2015)", "previouslyFormattedCitation" : "(Wentz &lt;i&gt;et al.&lt;/i&gt;, 2015)" }, "properties" : { "noteIndex" : 0 }, "schema" : "https://github.com/citation-style-language/schema/raw/master/csl-citation.json" }</w:instrText>
+      </w:r>
+      <w:r>
+        <w:rPr>
+          <w:iCs/>
+          <w:szCs w:val="24"/>
+        </w:rPr>
+        <w:fldChar w:fldCharType="separate"/>
+      </w:r>
+      <w:r>
+        <w:rPr>
+          <w:iCs/>
+          <w:noProof/>
+          <w:szCs w:val="24"/>
+        </w:rPr>
+        <w:t xml:space="preserve">(Wentz </w:t>
+      </w:r>
+      <w:r>
+        <w:rPr>
           <w:i/>
-          <w:szCs w:val="24"/>
-          <w:lang w:eastAsia="en-US"/>
-        </w:rPr>
-      </w:pPr>
-    </w:p>
-    <w:p>
-      <w:pPr>
-        <w:rPr>
-          <w:rFonts w:cs="Arial"/>
-          <w:szCs w:val="24"/>
-          <w:lang w:eastAsia="en-US"/>
-        </w:rPr>
-      </w:pPr>
-    </w:p>
-    <w:p>
-      <w:pPr>
-        <w:pStyle w:val="NormalWeb"/>
-        <w:ind w:left="142" w:hanging="142"/>
-        <w:rPr>
-          <w:b/>
-          <w:bCs/>
-          <w:lang w:eastAsia="en-US"/>
-        </w:rPr>
-      </w:pPr>
-    </w:p>
-    <w:p/>
-    <w:p/>
-    <w:p>
-      <w:r>
-        <w:rPr>
-          <w:noProof/>
-        </w:rPr>
-        <w:drawing>
-          <wp:inline distT="0" distB="0" distL="0" distR="0" wp14:anchorId="1248BCD3" wp14:editId="0B809404">
-            <wp:extent cx="3979985" cy="2932161"/>
-            <wp:effectExtent l="0" t="0" r="1905" b="1905"/>
-            <wp:docPr id="5" name="Picture 5"/>
-            <wp:cNvGraphicFramePr>
-              <a:graphicFrameLocks xmlns:a="http://schemas.openxmlformats.org/drawingml/2006/main" noChangeAspect="1"/>
-            </wp:cNvGraphicFramePr>
-            <a:graphic xmlns:a="http://schemas.openxmlformats.org/drawingml/2006/main">
-              <a:graphicData uri="http://schemas.openxmlformats.org/drawingml/2006/picture">
-                <pic:pic xmlns:pic="http://schemas.openxmlformats.org/drawingml/2006/picture">
-                  <pic:nvPicPr>
-                    <pic:cNvPr id="3" name="givoniChart.jpg"/>
-                    <pic:cNvPicPr/>
-                  </pic:nvPicPr>
-                  <pic:blipFill>
-                    <a:blip r:embed="rId8" cstate="print">
-                      <a:extLst>
-                        <a:ext uri="{28A0092B-C50C-407E-A947-70E740481C1C}">
-                          <a14:useLocalDpi xmlns:a14="http://schemas.microsoft.com/office/drawing/2010/main" val="0"/>
-                        </a:ext>
-                      </a:extLst>
-                    </a:blip>
-                    <a:stretch>
-                      <a:fillRect/>
-                    </a:stretch>
-                  </pic:blipFill>
-                  <pic:spPr>
-                    <a:xfrm>
-                      <a:off x="0" y="0"/>
-                      <a:ext cx="3981831" cy="2933521"/>
-                    </a:xfrm>
-                    <a:prstGeom prst="rect">
-                      <a:avLst/>
-                    </a:prstGeom>
-                  </pic:spPr>
-                </pic:pic>
-              </a:graphicData>
-            </a:graphic>
-          </wp:inline>
-        </w:drawing>
-      </w:r>
-    </w:p>
-    <w:p>
-      <w:pPr>
-        <w:pStyle w:val="Figure"/>
-      </w:pPr>
-      <w:r>
-        <w:t xml:space="preserve">Figure 1. </w:t>
-      </w:r>
-      <w:r>
-        <w:fldChar w:fldCharType="begin" w:fldLock="1"/>
-      </w:r>
-      <w:r>
-        <w:instrText>ADDIN CSL_CITATION { "citationItems" : [ { "id" : "ITEM-1", "itemData" : { "DOI" : "10.1016/J.RSER.2015.04.095", "ISSN" : "1364-0321", "abstract" : "The residential sector consumes a significant amount of energy worldwide. Therefore, it is important to study, analyse and implement bioclimatic architectural systems that contribute to the reduction of energy consumption while considering the possible construction solutions offered at both passive and active levels. The present study conducted a comprehensive analysis that was stratified into three large blocks. The first block examined the concept of bioclimatic architecture. The second examined the bioclimatic architecture construction strategies as a function of each climate zone with the objective of achieving the greatest climate comfort level within a specific building. Fourteen climate zones were established and recommended according to the possible strategies that would facilitate reductions in energy consumption. The third block analysed the principal scientific research trends in this field and highlighted the use of vernacular architecture strategies, experimentation with bioclimatic architecture construction, application of innovative bioclimatic architecture strategies, promotion of bioclimatic architecture, use of bioclimatic architecture in urban planning, inclusion of bioclimatic lessons in study plans and development of energy saving technologies to support bioclimatic architecture. The extensive review described in this paper allowed us to conclude that certain bioclimatic architecture strategies that have been adopted in specific countries could be exported to other areas with similar climates because they were proven to be good functional design strategies that resulted in large energy saving measures (each in its corresponding climate) related to solar protection, humidification or temperature increases.", "author" : [ { "dropping-particle" : "", "family" : "Manzano-Agugliaro", "given" : "Francisco", "non-dropping-particle" : "", "parse-names" : false, "suffix" : "" }, { "dropping-particle" : "", "family" : "Montoya", "given" : "Francisco G.", "non-dropping-particle" : "", "parse-names" : false, "suffix" : "" }, { "dropping-particle" : "", "family" : "Sabio-Ortega", "given" : "Andr\u00e9s", "non-dropping-particle" : "", "parse-names" : false, "suffix" : "" }, { "dropping-particle" : "", "family" : "Garc\u00eda-Cruz", "given" : "Am\u00f3s", "non-dropping-particle" : "", "parse-names" : false, "suffix" : "" } ], "container-title" : "Renewable and Sustainable Energy Reviews", "id" : "ITEM-1", "issued" : { "date-parts" : [ [ "2015", "9", "1" ] ] }, "page" : "736-755", "publisher" : "Pergamon", "title" : "Review of bioclimatic architecture strategies for achieving thermal comfort", "type" : "article-journal", "volume" : "49" }, "uris" : [ "http://www.mendeley.com/documents/?uuid=4d9b661b-29fd-3e1d-a05f-40b7c99cb6b5" ] } ], "mendeley" : { "formattedCitation" : "(Manzano-Agugliaro &lt;i&gt;et al.&lt;/i&gt;, 2015)", "manualFormatting" : "Manzano-Agugliaro et al. (2015)", "plainTextFormattedCitation" : "(Manzano-Agugliaro et al., 2015)", "previouslyFormattedCitation" : "(Manzano-Agugliaro &lt;i&gt;et al.&lt;/i&gt;, 2015)" }, "properties" : { "noteIndex" : 0 }, "schema" : "https://github.com/citation-style-language/schema/raw/master/csl-citation.json" }</w:instrText>
-      </w:r>
-      <w:r>
-        <w:fldChar w:fldCharType="separate"/>
-      </w:r>
-      <w:r>
-        <w:rPr>
-          <w:noProof/>
-        </w:rPr>
-        <w:t xml:space="preserve">Manzano-Agugliaro </w:t>
-      </w:r>
-      <w:r>
-        <w:rPr>
-          <w:i/>
-          <w:noProof/>
-        </w:rPr>
-        <w:t xml:space="preserve">et al. </w:t>
-      </w:r>
-      <w:r>
-        <w:rPr>
-          <w:noProof/>
-        </w:rPr>
-        <w:t>(2015)</w:t>
-      </w:r>
-      <w:r>
+          <w:iCs/>
+          <w:noProof/>
+          <w:szCs w:val="24"/>
+        </w:rPr>
+        <w:t>et al.</w:t>
+      </w:r>
+      <w:r>
+        <w:rPr>
+          <w:iCs/>
+          <w:noProof/>
+          <w:szCs w:val="24"/>
+        </w:rPr>
+        <w:t>, 2015)</w:t>
+      </w:r>
+      <w:r>
+        <w:rPr>
+          <w:iCs/>
+          <w:szCs w:val="24"/>
+        </w:rPr>
         <w:fldChar w:fldCharType="end"/>
       </w:r>
       <w:r>
-        <w:t xml:space="preserve"> adapted version of the psychrometric chart.</w:t>
+        <w:rPr>
+          <w:iCs/>
+          <w:szCs w:val="24"/>
+        </w:rPr>
+        <w:t>.</w:t>
+      </w:r>
+    </w:p>
+    <w:p>
+      <w:pPr>
+        <w:tabs>
+          <w:tab w:val="num" w:pos="1440"/>
+        </w:tabs>
+        <w:spacing w:before="100" w:after="100"/>
+        <w:rPr>
+          <w:iCs/>
+          <w:szCs w:val="24"/>
+          <w:lang w:eastAsia="en-US"/>
+        </w:rPr>
+      </w:pPr>
+    </w:p>
+    <w:p>
+      <w:pPr>
+        <w:pStyle w:val="Heading2"/>
+        <w:rPr>
+          <w:lang w:eastAsia="en-US"/>
+        </w:rPr>
+      </w:pPr>
+      <w:r>
+        <w:rPr>
+          <w:lang w:eastAsia="en-US"/>
+        </w:rPr>
+        <w:t xml:space="preserve">The Design: </w:t>
+      </w:r>
+    </w:p>
+    <w:p>
+      <w:pPr>
+        <w:rPr>
+          <w:rFonts w:cs="Arial"/>
+          <w:szCs w:val="24"/>
+          <w:lang w:eastAsia="en-US"/>
+        </w:rPr>
+      </w:pPr>
+    </w:p>
+    <w:p>
+      <w:pPr>
+        <w:pStyle w:val="Heading3"/>
+        <w:rPr>
+          <w:lang w:eastAsia="en-US"/>
+        </w:rPr>
+      </w:pPr>
+      <w:r>
+        <w:rPr>
+          <w:shd w:val="clear" w:color="auto" w:fill="FFFFFF"/>
+        </w:rPr>
+        <w:t>Architecture overview focus elements for the cycle show in black - future elements show in grey</w:t>
       </w:r>
     </w:p>
     <w:p>
@@ -1873,738 +2192,22 @@
         <w:spacing w:before="100" w:after="100"/>
         <w:ind w:hanging="11"/>
         <w:rPr>
-          <w:iCs/>
-          <w:szCs w:val="24"/>
-          <w:lang w:eastAsia="en-US"/>
-        </w:rPr>
-      </w:pPr>
-      <w:r>
-        <w:rPr>
-          <w:iCs/>
-          <w:noProof/>
-          <w:szCs w:val="24"/>
-          <w:lang w:eastAsia="en-US"/>
-        </w:rPr>
-        <w:drawing>
-          <wp:inline distT="0" distB="0" distL="0" distR="0" wp14:anchorId="07F39D79" wp14:editId="27ECD6CB">
-            <wp:extent cx="3698631" cy="2798773"/>
-            <wp:effectExtent l="0" t="0" r="0" b="1905"/>
-            <wp:docPr id="1" name="Picture 1"/>
-            <wp:cNvGraphicFramePr>
-              <a:graphicFrameLocks xmlns:a="http://schemas.openxmlformats.org/drawingml/2006/main" noChangeAspect="1"/>
-            </wp:cNvGraphicFramePr>
-            <a:graphic xmlns:a="http://schemas.openxmlformats.org/drawingml/2006/main">
-              <a:graphicData uri="http://schemas.openxmlformats.org/drawingml/2006/picture">
-                <pic:pic xmlns:pic="http://schemas.openxmlformats.org/drawingml/2006/picture">
-                  <pic:nvPicPr>
-                    <pic:cNvPr id="2" name="workflowRefarch.gif"/>
-                    <pic:cNvPicPr/>
-                  </pic:nvPicPr>
-                  <pic:blipFill>
-                    <a:blip r:embed="rId9">
-                      <a:extLst>
-                        <a:ext uri="{28A0092B-C50C-407E-A947-70E740481C1C}">
-                          <a14:useLocalDpi xmlns:a14="http://schemas.microsoft.com/office/drawing/2010/main" val="0"/>
-                        </a:ext>
-                      </a:extLst>
-                    </a:blip>
-                    <a:stretch>
-                      <a:fillRect/>
-                    </a:stretch>
-                  </pic:blipFill>
-                  <pic:spPr>
-                    <a:xfrm>
-                      <a:off x="0" y="0"/>
-                      <a:ext cx="3710304" cy="2807606"/>
-                    </a:xfrm>
-                    <a:prstGeom prst="rect">
-                      <a:avLst/>
-                    </a:prstGeom>
-                  </pic:spPr>
-                </pic:pic>
-              </a:graphicData>
-            </a:graphic>
-          </wp:inline>
-        </w:drawing>
-      </w:r>
-    </w:p>
-    <w:p>
-      <w:pPr>
-        <w:pStyle w:val="Figure"/>
-      </w:pPr>
-      <w:r>
-        <w:t xml:space="preserve">Figure 2. </w:t>
-      </w:r>
-      <w:r>
-        <w:t xml:space="preserve">Reference architecture of a </w:t>
-      </w:r>
-      <w:r>
-        <w:t>WMS</w:t>
-      </w:r>
-      <w:r>
-        <w:t xml:space="preserve"> </w:t>
-      </w:r>
-      <w:r>
-        <w:fldChar w:fldCharType="begin" w:fldLock="1"/>
-      </w:r>
-      <w:r>
-        <w:instrText>ADDIN CSL_CITATION { "citationItems" : [ { "id" : "ITEM-1", "itemData" : { "DOI" : "10.1016/B978-0-12-805467-3.00018-1", "ISBN" : "9780128054673", "abstract" : "Infrastructure-as-a-Service clouds offer access to a scalable virtualized infrastructure on a pay-per-use basis. This is greatly beneficial for the deployment of scientific workflows, and as a result considerable effort is being made to develop and update existing workflow management systems to support the cloud resource model. The majority of existing systems are designed to work with traditional distributed platforms such as grids and clusters in which the resources are limited and readily-available. In contrast, clouds offer access to elastic and abundant resources that can be provisioned and deprovisioned on-demand. In this chapter, we present our efforts to extend an existing workflow system, the Cloudbus WMS, to enable the deployment of scientific applications in cloud computing environments. We present a case study to demonstrate the added functionality and evaluate the performance and cost of a well-known astronomy application on Microsoft Azure.", "author" : [ { "dropping-particle" : "", "family" : "Rodriguez", "given" : "Maria A.", "non-dropping-particle" : "", "parse-names" : false, "suffix" : "" }, { "dropping-particle" : "", "family" : "Buyya", "given" : "Rajkumar", "non-dropping-particle" : "", "parse-names" : false, "suffix" : "" } ], "container-title" : "Software Architecture for Big Data and the Cloud", "id" : "ITEM-1", "issued" : { "date-parts" : [ [ "2017" ] ] }, "note" : "This is a huge field in itself, high level archtecture and class diagrmas", "page" : "367-387", "title" : "Chapter 18 \u2013 Scientific Workflow Management System for Clouds", "type" : "chapter" }, "uris" : [ "http://www.mendeley.com/documents/?uuid=67cedb16-6ae6-32b4-96d2-42fac32d5853" ] } ], "mendeley" : { "formattedCitation" : "(Rodriguez and Buyya, 2017)", "plainTextFormattedCitation" : "(Rodriguez and Buyya, 2017)", "previouslyFormattedCitation" : "(Rodriguez and Buyya, 2017)" }, "properties" : { "noteIndex" : 0 }, "schema" : "https://github.com/citation-style-language/schema/raw/master/csl-citation.json" }</w:instrText>
-      </w:r>
-      <w:r>
-        <w:fldChar w:fldCharType="separate"/>
-      </w:r>
-      <w:r>
-        <w:rPr>
-          <w:noProof/>
-        </w:rPr>
-        <w:t>(Rodriguez and Buyya, 2017)</w:t>
-      </w:r>
-      <w:r>
-        <w:fldChar w:fldCharType="end"/>
-      </w:r>
-      <w:r>
-        <w:t>.</w:t>
-      </w:r>
-    </w:p>
-    <w:p/>
-    <w:p>
-      <w:pPr>
-        <w:pStyle w:val="Heading2"/>
-        <w:rPr>
-          <w:lang w:eastAsia="en-US"/>
-        </w:rPr>
-      </w:pPr>
-      <w:r>
-        <w:rPr>
-          <w:lang w:eastAsia="en-US"/>
-        </w:rPr>
-        <w:t xml:space="preserve">Data required: </w:t>
-      </w:r>
-    </w:p>
-    <w:p>
-      <w:pPr>
-        <w:rPr>
-          <w:lang w:eastAsia="en-US"/>
-        </w:rPr>
-      </w:pPr>
-      <w:r>
-        <w:rPr>
-          <w:lang w:eastAsia="en-US"/>
-        </w:rPr>
-        <w:t>Four</w:t>
-      </w:r>
-      <w:r>
-        <w:rPr>
-          <w:lang w:eastAsia="en-US"/>
-        </w:rPr>
-        <w:t xml:space="preserve"> data sets have been identified</w:t>
-      </w:r>
-      <w:r>
-        <w:rPr>
-          <w:lang w:eastAsia="en-US"/>
-        </w:rPr>
-        <w:t xml:space="preserve"> and examined</w:t>
-      </w:r>
-    </w:p>
-    <w:p>
-      <w:pPr>
-        <w:tabs>
-          <w:tab w:val="num" w:pos="1440"/>
-        </w:tabs>
-        <w:spacing w:before="100" w:after="100"/>
-        <w:rPr>
-          <w:iCs/>
-          <w:szCs w:val="24"/>
-          <w:lang w:eastAsia="en-US"/>
-        </w:rPr>
-      </w:pPr>
-      <w:r>
-        <w:rPr>
-          <w:iCs/>
-          <w:szCs w:val="24"/>
-          <w:lang w:eastAsia="en-US"/>
-        </w:rPr>
-        <w:lastRenderedPageBreak/>
-        <w:t xml:space="preserve">1. </w:t>
-      </w:r>
-      <w:r>
-        <w:rPr>
-          <w:iCs/>
-          <w:szCs w:val="24"/>
-          <w:lang w:eastAsia="en-US"/>
-        </w:rPr>
-        <w:t>Hourly station based data</w:t>
-      </w:r>
-      <w:r>
-        <w:rPr>
-          <w:iCs/>
-          <w:szCs w:val="24"/>
-          <w:lang w:eastAsia="en-US"/>
-        </w:rPr>
-        <w:t xml:space="preserve"> captured during daytime hours</w:t>
-      </w:r>
-      <w:r>
-        <w:rPr>
-          <w:iCs/>
-          <w:szCs w:val="24"/>
-          <w:lang w:eastAsia="en-US"/>
-        </w:rPr>
-        <w:t xml:space="preserve"> </w:t>
-      </w:r>
-      <w:r>
-        <w:rPr>
-          <w:iCs/>
-          <w:szCs w:val="24"/>
-          <w:lang w:eastAsia="en-US"/>
-        </w:rPr>
-        <w:t xml:space="preserve">from </w:t>
-      </w:r>
-      <w:r>
-        <w:rPr>
-          <w:iCs/>
-          <w:szCs w:val="24"/>
-          <w:lang w:eastAsia="en-US"/>
-        </w:rPr>
-        <w:t>NOAA</w:t>
-      </w:r>
-      <w:r>
-        <w:rPr>
-          <w:iCs/>
-          <w:szCs w:val="24"/>
-          <w:lang w:eastAsia="en-US"/>
-        </w:rPr>
-        <w:t xml:space="preserve">’s </w:t>
-      </w:r>
-      <w:r>
-        <w:rPr>
-          <w:iCs/>
-          <w:szCs w:val="24"/>
-          <w:lang w:eastAsia="en-US"/>
-        </w:rPr>
-        <w:t>Integrated Surface Hourly Data Base</w:t>
-      </w:r>
-      <w:r>
-        <w:rPr>
-          <w:iCs/>
-          <w:szCs w:val="24"/>
-          <w:lang w:eastAsia="en-US"/>
-        </w:rPr>
-        <w:t>.</w:t>
-      </w:r>
-      <w:r>
-        <w:rPr>
-          <w:iCs/>
-          <w:szCs w:val="24"/>
-          <w:lang w:eastAsia="en-US"/>
-        </w:rPr>
-        <w:t xml:space="preserve"> Variables</w:t>
-      </w:r>
-      <w:r>
-        <w:rPr>
-          <w:iCs/>
-          <w:szCs w:val="24"/>
-          <w:lang w:eastAsia="en-US"/>
-        </w:rPr>
-        <w:t xml:space="preserve"> available</w:t>
-      </w:r>
-      <w:r>
-        <w:rPr>
-          <w:iCs/>
-          <w:szCs w:val="24"/>
-          <w:lang w:eastAsia="en-US"/>
-        </w:rPr>
-        <w:t>: wind direction and speed, precipitation, temperature dew point temperature, cloud cover, relative humidity</w:t>
-      </w:r>
-      <w:r>
-        <w:rPr>
-          <w:iCs/>
-          <w:szCs w:val="24"/>
-          <w:lang w:eastAsia="en-US"/>
-        </w:rPr>
-        <w:t xml:space="preserve"> </w:t>
-      </w:r>
-      <w:r>
-        <w:rPr>
-          <w:iCs/>
-          <w:szCs w:val="24"/>
-          <w:lang w:eastAsia="en-US"/>
-        </w:rPr>
-        <w:fldChar w:fldCharType="begin" w:fldLock="1"/>
-      </w:r>
-      <w:r>
-        <w:rPr>
-          <w:iCs/>
-          <w:szCs w:val="24"/>
-          <w:lang w:eastAsia="en-US"/>
-        </w:rPr>
-        <w:instrText>ADDIN CSL_CITATION { "citationItems" : [ { "id" : "ITEM-1", "itemData" : { "URL" : "https://www.ncdc.noaa.gov/data-access/land-based-station-data", "accessed" : { "date-parts" : [ [ "2018", "6", "5" ] ] }, "author" : [ { "dropping-particle" : "", "family" : "NOAA", "given" : "", "non-dropping-particle" : "", "parse-names" : false, "suffix" : "" } ], "id" : "ITEM-1", "issued" : { "date-parts" : [ [ "0" ] ] }, "title" : "Land-Based Station Data | National Centers for Environmental Information (NCEI) formerly known as National Climatic Data Center (NCDC)", "type" : "webpage" }, "uris" : [ "http://www.mendeley.com/documents/?uuid=e325f812-d165-3718-a6db-6ff7c0322bd9" ] } ], "mendeley" : { "formattedCitation" : "(NOAA, no date)", "plainTextFormattedCitation" : "(NOAA, no date)", "previouslyFormattedCitation" : "(NOAA, no date)" }, "properties" : { "noteIndex" : 0 }, "schema" : "https://github.com/citation-style-language/schema/raw/master/csl-citation.json" }</w:instrText>
-      </w:r>
-      <w:r>
-        <w:rPr>
-          <w:iCs/>
-          <w:szCs w:val="24"/>
-          <w:lang w:eastAsia="en-US"/>
-        </w:rPr>
-        <w:fldChar w:fldCharType="separate"/>
-      </w:r>
-      <w:r>
-        <w:rPr>
-          <w:iCs/>
-          <w:noProof/>
-          <w:szCs w:val="24"/>
-          <w:lang w:eastAsia="en-US"/>
-        </w:rPr>
-        <w:t>(NOAA, no date)</w:t>
-      </w:r>
-      <w:r>
-        <w:rPr>
-          <w:iCs/>
-          <w:szCs w:val="24"/>
-          <w:lang w:eastAsia="en-US"/>
-        </w:rPr>
-        <w:fldChar w:fldCharType="end"/>
-      </w:r>
-      <w:r>
-        <w:rPr>
-          <w:iCs/>
-          <w:szCs w:val="24"/>
-          <w:lang w:eastAsia="en-US"/>
-        </w:rPr>
-        <w:t xml:space="preserve">. </w:t>
-      </w:r>
-    </w:p>
-    <w:p>
-      <w:pPr>
-        <w:tabs>
-          <w:tab w:val="num" w:pos="1440"/>
-        </w:tabs>
-        <w:spacing w:before="100" w:after="100"/>
-        <w:rPr>
-          <w:iCs/>
-          <w:szCs w:val="24"/>
-          <w:lang w:eastAsia="en-US"/>
-        </w:rPr>
-      </w:pPr>
-      <w:r>
-        <w:rPr>
-          <w:iCs/>
-          <w:szCs w:val="24"/>
-          <w:lang w:eastAsia="en-US"/>
-        </w:rPr>
-        <w:t xml:space="preserve">2. </w:t>
-      </w:r>
-      <w:r>
-        <w:rPr>
-          <w:iCs/>
-          <w:szCs w:val="24"/>
-          <w:lang w:eastAsia="en-US"/>
-        </w:rPr>
-        <w:t xml:space="preserve">Hourly station based data </w:t>
-      </w:r>
-      <w:r>
-        <w:rPr>
-          <w:iCs/>
-          <w:szCs w:val="24"/>
-          <w:lang w:eastAsia="en-US"/>
-        </w:rPr>
-        <w:t xml:space="preserve">from </w:t>
-      </w:r>
-      <w:r>
-        <w:rPr>
-          <w:iCs/>
-          <w:szCs w:val="24"/>
-          <w:lang w:eastAsia="en-US"/>
-        </w:rPr>
-        <w:t xml:space="preserve">Colombia’s metrological service (IDEAM) </w:t>
-      </w:r>
-      <w:r>
-        <w:rPr>
-          <w:iCs/>
-          <w:szCs w:val="24"/>
-          <w:lang w:eastAsia="en-US"/>
-        </w:rPr>
-        <w:t>s</w:t>
-      </w:r>
-      <w:r>
-        <w:rPr>
-          <w:iCs/>
-          <w:szCs w:val="24"/>
-          <w:lang w:eastAsia="en-US"/>
-        </w:rPr>
-        <w:t>tarting in</w:t>
-      </w:r>
-      <w:r>
-        <w:rPr>
-          <w:iCs/>
-          <w:szCs w:val="24"/>
-          <w:lang w:eastAsia="en-US"/>
-        </w:rPr>
-        <w:t xml:space="preserve"> 2008</w:t>
-      </w:r>
-      <w:r>
-        <w:rPr>
-          <w:iCs/>
-          <w:szCs w:val="24"/>
-          <w:lang w:eastAsia="en-US"/>
-        </w:rPr>
-        <w:t>.</w:t>
-      </w:r>
-      <w:r>
-        <w:rPr>
-          <w:iCs/>
-          <w:szCs w:val="24"/>
-          <w:lang w:eastAsia="en-US"/>
-        </w:rPr>
-        <w:t xml:space="preserve"> Variables available: temperature, relative humidity, wind speed, </w:t>
-      </w:r>
-      <w:r>
-        <w:rPr>
-          <w:iCs/>
-          <w:szCs w:val="24"/>
-          <w:lang w:eastAsia="en-US"/>
-        </w:rPr>
-        <w:t>wind direction, solar radiation.</w:t>
-      </w:r>
-      <w:r>
-        <w:rPr>
-          <w:iCs/>
-          <w:szCs w:val="24"/>
-          <w:lang w:eastAsia="en-US"/>
-        </w:rPr>
-        <w:t xml:space="preserve"> </w:t>
-      </w:r>
-    </w:p>
-    <w:p>
-      <w:pPr>
-        <w:tabs>
-          <w:tab w:val="num" w:pos="1440"/>
-        </w:tabs>
-        <w:spacing w:before="100" w:after="100"/>
-        <w:rPr>
-          <w:iCs/>
-          <w:szCs w:val="24"/>
-          <w:lang w:eastAsia="en-US"/>
-        </w:rPr>
-      </w:pPr>
-      <w:r>
-        <w:rPr>
-          <w:iCs/>
-          <w:szCs w:val="24"/>
-          <w:lang w:eastAsia="en-US"/>
-        </w:rPr>
-        <w:t>3. Monthly g</w:t>
-      </w:r>
-      <w:r>
-        <w:rPr>
-          <w:iCs/>
-          <w:szCs w:val="24"/>
-          <w:lang w:eastAsia="en-US"/>
-        </w:rPr>
-        <w:t xml:space="preserve">ridded </w:t>
-      </w:r>
-      <w:r>
-        <w:rPr>
-          <w:iCs/>
-          <w:szCs w:val="24"/>
-          <w:lang w:eastAsia="en-US"/>
-        </w:rPr>
-        <w:t xml:space="preserve">data </w:t>
-      </w:r>
-      <w:r>
-        <w:rPr>
-          <w:iCs/>
-          <w:szCs w:val="24"/>
-          <w:lang w:eastAsia="en-US"/>
-        </w:rPr>
-        <w:t xml:space="preserve">from </w:t>
-      </w:r>
-      <w:r>
-        <w:rPr>
-          <w:rFonts w:cs="Arial"/>
-          <w:szCs w:val="24"/>
-          <w:shd w:val="clear" w:color="auto" w:fill="FFFFFF"/>
-        </w:rPr>
-        <w:t xml:space="preserve">CRU-TS 3.0 Climate Database </w:t>
-      </w:r>
-      <w:r>
-        <w:rPr>
-          <w:iCs/>
-          <w:szCs w:val="24"/>
-          <w:lang w:eastAsia="en-US"/>
-        </w:rPr>
-        <w:t>for 1901-2008</w:t>
-      </w:r>
-      <w:r>
-        <w:rPr>
-          <w:iCs/>
-          <w:szCs w:val="24"/>
-          <w:lang w:eastAsia="en-US"/>
-        </w:rPr>
-        <w:t xml:space="preserve">. Variables available: </w:t>
-      </w:r>
-      <w:r>
-        <w:rPr>
-          <w:iCs/>
-          <w:szCs w:val="24"/>
-          <w:lang w:eastAsia="en-US"/>
-        </w:rPr>
-        <w:t xml:space="preserve">cloud cover, </w:t>
-      </w:r>
-      <w:r>
-        <w:rPr>
-          <w:rFonts w:cs="Arial"/>
-          <w:szCs w:val="24"/>
-        </w:rPr>
-        <w:t>diurnal temperature range, frost day frequency, precipitation, daily mean temperature, monthly average daily minimum temperature, monthly average daily maximum temperature, vapour pressure, wet day frequency</w:t>
-      </w:r>
-      <w:r>
-        <w:rPr>
-          <w:rFonts w:cs="Arial"/>
-          <w:szCs w:val="24"/>
-        </w:rPr>
-        <w:t xml:space="preserve"> </w:t>
-      </w:r>
-      <w:r>
-        <w:rPr>
-          <w:rFonts w:cs="Arial"/>
-          <w:szCs w:val="24"/>
-        </w:rPr>
-        <w:fldChar w:fldCharType="begin" w:fldLock="1"/>
-      </w:r>
-      <w:r>
-        <w:rPr>
-          <w:rFonts w:cs="Arial"/>
-          <w:szCs w:val="24"/>
-        </w:rPr>
-        <w:instrText>ADDIN CSL_CITATION { "citationItems" : [ { "id" : "ITEM-1", "itemData" : { "URL" : "http://www.cgiar-csi.org/data/uea-cru-ts-v3-10-01-historic-climate-database", "accessed" : { "date-parts" : [ [ "2017", "11", "5" ] ] }, "author" : [ { "dropping-particle" : "", "family" : "Cgiar-csi.org.", "given" : "", "non-dropping-particle" : "", "parse-names" : false, "suffix" : "" } ], "id" : "ITEM-1", "issued" : { "date-parts" : [ [ "2012" ] ] }, "title" : "CRU-TS v3.10.01 Historic Climate Database for GIS | CGIAR-CSI.", "type" : "webpage" }, "uris" : [ "http://www.mendeley.com/documents/?uuid=ad16cab4-68dc-4e84-9b22-b733697c7ed4" ] } ], "mendeley" : { "formattedCitation" : "(Cgiar-csi.org., 2012)", "plainTextFormattedCitation" : "(Cgiar-csi.org., 2012)", "previouslyFormattedCitation" : "(Cgiar-csi.org., 2012)" }, "properties" : { "noteIndex" : 0 }, "schema" : "https://github.com/citation-style-language/schema/raw/master/csl-citation.json" }</w:instrText>
-      </w:r>
-      <w:r>
-        <w:rPr>
-          <w:rFonts w:cs="Arial"/>
-          <w:szCs w:val="24"/>
-        </w:rPr>
-        <w:fldChar w:fldCharType="separate"/>
-      </w:r>
-      <w:r>
-        <w:rPr>
-          <w:rFonts w:cs="Arial"/>
-          <w:noProof/>
-          <w:szCs w:val="24"/>
-        </w:rPr>
-        <w:t>(Cgiar-csi.org., 2012)</w:t>
-      </w:r>
-      <w:r>
-        <w:rPr>
-          <w:rFonts w:cs="Arial"/>
-          <w:szCs w:val="24"/>
-        </w:rPr>
-        <w:fldChar w:fldCharType="end"/>
-      </w:r>
-      <w:r>
-        <w:rPr>
-          <w:rFonts w:cs="Arial"/>
-          <w:szCs w:val="24"/>
-        </w:rPr>
-        <w:t>.</w:t>
-      </w:r>
-    </w:p>
-    <w:p>
-      <w:pPr>
-        <w:tabs>
-          <w:tab w:val="num" w:pos="1440"/>
-        </w:tabs>
-        <w:spacing w:before="100" w:after="100"/>
-        <w:rPr>
-          <w:iCs/>
-          <w:szCs w:val="24"/>
-        </w:rPr>
-      </w:pPr>
-      <w:r>
-        <w:rPr>
-          <w:iCs/>
-          <w:szCs w:val="24"/>
-        </w:rPr>
-        <w:t xml:space="preserve">4. </w:t>
-      </w:r>
-      <w:r>
-        <w:rPr>
-          <w:iCs/>
-          <w:szCs w:val="24"/>
-        </w:rPr>
-        <w:t>Daily g</w:t>
-      </w:r>
-      <w:r>
-        <w:rPr>
-          <w:iCs/>
-          <w:szCs w:val="24"/>
-        </w:rPr>
-        <w:t xml:space="preserve">ridded data </w:t>
-      </w:r>
-      <w:r>
-        <w:rPr>
-          <w:iCs/>
-          <w:szCs w:val="24"/>
-        </w:rPr>
-        <w:t xml:space="preserve">from </w:t>
-      </w:r>
-      <w:r>
-        <w:rPr>
-          <w:rFonts w:cs="Arial"/>
-          <w:szCs w:val="24"/>
-          <w:shd w:val="clear" w:color="auto" w:fill="FFFFFF"/>
-        </w:rPr>
-        <w:t>CCMP Version-2.0 for</w:t>
-      </w:r>
-      <w:r>
-        <w:rPr>
-          <w:iCs/>
-          <w:szCs w:val="24"/>
-        </w:rPr>
-        <w:t xml:space="preserve"> 1988-2014</w:t>
-      </w:r>
-      <w:r>
-        <w:rPr>
-          <w:iCs/>
-          <w:szCs w:val="24"/>
-        </w:rPr>
-        <w:t>. Variables available: wind speed and wind direction</w:t>
-      </w:r>
-      <w:r>
-        <w:rPr>
-          <w:iCs/>
-          <w:szCs w:val="24"/>
-        </w:rPr>
-        <w:t xml:space="preserve"> </w:t>
-      </w:r>
-      <w:r>
-        <w:rPr>
-          <w:iCs/>
-          <w:szCs w:val="24"/>
-        </w:rPr>
-        <w:fldChar w:fldCharType="begin" w:fldLock="1"/>
-      </w:r>
-      <w:r>
-        <w:rPr>
-          <w:iCs/>
-          <w:szCs w:val="24"/>
-        </w:rPr>
-        <w:instrText>ADDIN CSL_CITATION { "citationItems" : [ { "id" : "ITEM-1", "itemData" : { "URL" : "www.remss.com/measurements/ccmp", "accessed" : { "date-parts" : [ [ "2017", "11", "5" ] ] }, "author" : [ { "dropping-particle" : "", "family" : "Wentz", "given" : "F.J", "non-dropping-particle" : "", "parse-names" : false, "suffix" : "" }, { "dropping-particle" : "", "family" : "Scott", "given" : "J", "non-dropping-particle" : "", "parse-names" : false, "suffix" : "" }, { "dropping-particle" : "", "family" : "Hoffman", "given" : "R", "non-dropping-particle" : "", "parse-names" : false, "suffix" : "" }, { "dropping-particle" : "", "family" : "Leidner", "given" : "M", "non-dropping-particle" : "", "parse-names" : false, "suffix" : "" }, { "dropping-particle" : "", "family" : "Atlas", "given" : "R", "non-dropping-particle" : "", "parse-names" : false, "suffix" : "" }, { "dropping-particle" : "", "family" : "Ardizzone", "given" : "J.", "non-dropping-particle" : "", "parse-names" : false, "suffix" : "" } ], "id" : "ITEM-1", "issued" : { "date-parts" : [ [ "2015" ] ] }, "publisher" : "Remote Sensing Systems", "publisher-place" : "Santa Rosa, CA", "title" : "Remote Sensing Systems Cross-Calibrated Multi-Platform (CCMP) 6-hourly ocean vector wind analysis product on 0.25 deg grid, Version 2.0, [subset: CCMP V2.0 Level-3.5].", "type" : "webpage" }, "uris" : [ "http://www.mendeley.com/documents/?uuid=8e0f6236-2e03-4634-924a-fd0137020689" ] } ], "mendeley" : { "formattedCitation" : "(Wentz &lt;i&gt;et al.&lt;/i&gt;, 2015)", "plainTextFormattedCitation" : "(Wentz et al., 2015)", "previouslyFormattedCitation" : "(Wentz &lt;i&gt;et al.&lt;/i&gt;, 2015)" }, "properties" : { "noteIndex" : 0 }, "schema" : "https://github.com/citation-style-language/schema/raw/master/csl-citation.json" }</w:instrText>
-      </w:r>
-      <w:r>
-        <w:rPr>
-          <w:iCs/>
-          <w:szCs w:val="24"/>
-        </w:rPr>
-        <w:fldChar w:fldCharType="separate"/>
-      </w:r>
-      <w:r>
-        <w:rPr>
-          <w:iCs/>
-          <w:noProof/>
-          <w:szCs w:val="24"/>
-        </w:rPr>
-        <w:t xml:space="preserve">(Wentz </w:t>
-      </w:r>
-      <w:r>
-        <w:rPr>
           <w:i/>
           <w:iCs/>
-          <w:noProof/>
-          <w:szCs w:val="24"/>
-        </w:rPr>
-        <w:t>et al.</w:t>
-      </w:r>
-      <w:r>
-        <w:rPr>
-          <w:iCs/>
-          <w:noProof/>
-          <w:szCs w:val="24"/>
-        </w:rPr>
-        <w:t>, 2015)</w:t>
-      </w:r>
-      <w:r>
-        <w:rPr>
-          <w:iCs/>
-          <w:szCs w:val="24"/>
-        </w:rPr>
-        <w:fldChar w:fldCharType="end"/>
-      </w:r>
-      <w:r>
-        <w:rPr>
-          <w:iCs/>
-          <w:szCs w:val="24"/>
-        </w:rPr>
-        <w:t>.</w:t>
-      </w:r>
-    </w:p>
-    <w:p>
-      <w:pPr>
-        <w:tabs>
-          <w:tab w:val="num" w:pos="1440"/>
-        </w:tabs>
-        <w:spacing w:before="100" w:after="100"/>
-        <w:rPr>
-          <w:iCs/>
-          <w:szCs w:val="24"/>
-          <w:lang w:eastAsia="en-US"/>
-        </w:rPr>
-      </w:pPr>
-    </w:p>
-    <w:p>
-      <w:pPr>
-        <w:pStyle w:val="Heading2"/>
-        <w:rPr>
-          <w:lang w:eastAsia="en-US"/>
-        </w:rPr>
-      </w:pPr>
-      <w:r>
-        <w:rPr>
-          <w:lang w:eastAsia="en-US"/>
-        </w:rPr>
-        <w:t xml:space="preserve">The Design: </w:t>
-      </w:r>
-    </w:p>
-    <w:p>
-      <w:pPr>
-        <w:pStyle w:val="Heading3"/>
-        <w:rPr>
-          <w:lang w:eastAsia="en-US"/>
-        </w:rPr>
-      </w:pPr>
-      <w:r>
-        <w:rPr>
-          <w:shd w:val="clear" w:color="auto" w:fill="FFFFFF"/>
-        </w:rPr>
-        <w:t>Architecture overview</w:t>
-      </w:r>
-      <w:r>
-        <w:rPr>
-          <w:shd w:val="clear" w:color="auto" w:fill="FFFFFF"/>
-        </w:rPr>
-        <w:t xml:space="preserve"> focus elements for the cycle show in black - future elements show in grey</w:t>
-      </w:r>
-    </w:p>
-    <w:p>
-      <w:pPr>
-        <w:spacing w:before="100" w:after="100"/>
-        <w:ind w:hanging="11"/>
+          <w:szCs w:val="24"/>
+          <w:lang w:eastAsia="en-US"/>
+        </w:rPr>
+      </w:pPr>
+      <w:r>
         <w:rPr>
           <w:i/>
           <w:iCs/>
-          <w:szCs w:val="24"/>
-          <w:lang w:eastAsia="en-US"/>
-        </w:rPr>
-      </w:pPr>
-      <w:r>
-        <w:rPr>
-          <w:i/>
-          <w:iCs/>
           <w:noProof/>
           <w:szCs w:val="24"/>
           <w:lang w:eastAsia="en-US"/>
         </w:rPr>
         <w:drawing>
-          <wp:inline distT="0" distB="0" distL="0" distR="0">
+          <wp:inline distT="0" distB="0" distL="0" distR="0" wp14:anchorId="1F8160D6" wp14:editId="416CAAD6">
             <wp:extent cx="5240216" cy="2399539"/>
             <wp:effectExtent l="0" t="0" r="0" b="1270"/>
             <wp:docPr id="6" name="Picture 6"/>
@@ -2619,7 +2222,7 @@
                     <pic:cNvPicPr/>
                   </pic:nvPicPr>
                   <pic:blipFill rotWithShape="1">
-                    <a:blip r:embed="rId10" cstate="print">
+                    <a:blip r:embed="rId8" cstate="print">
                       <a:extLst>
                         <a:ext uri="{28A0092B-C50C-407E-A947-70E740481C1C}">
                           <a14:useLocalDpi xmlns:a14="http://schemas.microsoft.com/office/drawing/2010/main" val="0"/>
@@ -2658,16 +2261,7 @@
         <w:pStyle w:val="Figure"/>
       </w:pPr>
       <w:r>
-        <w:t xml:space="preserve">Figure 4. </w:t>
-      </w:r>
-      <w:r>
-        <w:t xml:space="preserve">Proposed architecture </w:t>
-      </w:r>
-      <w:r>
-        <w:t xml:space="preserve">overview </w:t>
-      </w:r>
-      <w:r>
-        <w:t>b</w:t>
+        <w:t>Figure 4. Proposed architecture overview b</w:t>
       </w:r>
       <w:r>
         <w:t xml:space="preserve">ased on Hadoop framework </w:t>
@@ -2691,19 +2285,7 @@
         <w:rPr>
           <w:noProof/>
         </w:rPr>
-        <w:t>extended from</w:t>
-      </w:r>
-      <w:r>
-        <w:rPr>
-          <w:noProof/>
-        </w:rPr>
-        <w:t>:</w:t>
-      </w:r>
-      <w:r>
-        <w:rPr>
-          <w:noProof/>
-        </w:rPr>
-        <w:t xml:space="preserve"> </w:t>
+        <w:t xml:space="preserve">extended from: </w:t>
       </w:r>
       <w:r>
         <w:rPr>
@@ -2753,7 +2335,7 @@
           <w:lang w:eastAsia="en-US"/>
         </w:rPr>
         <w:drawing>
-          <wp:inline distT="0" distB="0" distL="0" distR="0">
+          <wp:inline distT="0" distB="0" distL="0" distR="0" wp14:anchorId="00E2BD52" wp14:editId="1585A3A5">
             <wp:extent cx="5287108" cy="3098800"/>
             <wp:effectExtent l="0" t="0" r="8890" b="6350"/>
             <wp:docPr id="9" name="Picture 9"/>
@@ -2768,7 +2350,7 @@
                     <pic:cNvPicPr/>
                   </pic:nvPicPr>
                   <pic:blipFill rotWithShape="1">
-                    <a:blip r:embed="rId11" cstate="print">
+                    <a:blip r:embed="rId9" cstate="print">
                       <a:extLst>
                         <a:ext uri="{28A0092B-C50C-407E-A947-70E740481C1C}">
                           <a14:useLocalDpi xmlns:a14="http://schemas.microsoft.com/office/drawing/2010/main" val="0"/>
@@ -2813,37 +2395,7 @@
         <w:rPr>
           <w:lang w:eastAsia="en-US"/>
         </w:rPr>
-        <w:t>Figure 5</w:t>
-      </w:r>
-      <w:r>
-        <w:rPr>
-          <w:lang w:eastAsia="en-US"/>
-        </w:rPr>
-        <w:t xml:space="preserve">. </w:t>
-      </w:r>
-      <w:r>
-        <w:rPr>
-          <w:lang w:eastAsia="en-US"/>
-        </w:rPr>
-        <w:t>System c</w:t>
-      </w:r>
-      <w:r>
-        <w:rPr>
-          <w:lang w:eastAsia="en-US"/>
-        </w:rPr>
-        <w:t xml:space="preserve">omponents </w:t>
-      </w:r>
-      <w:r>
-        <w:rPr>
-          <w:lang w:eastAsia="en-US"/>
-        </w:rPr>
-        <w:t xml:space="preserve">overview </w:t>
-      </w:r>
-      <w:r>
-        <w:rPr>
-          <w:lang w:eastAsia="en-US"/>
-        </w:rPr>
-        <w:t>based on b</w:t>
+        <w:t>Figure 5. System components overview based on b</w:t>
       </w:r>
       <w:r>
         <w:rPr>
@@ -2881,21 +2433,7 @@
           <w:noProof/>
           <w:lang w:eastAsia="en-US"/>
         </w:rPr>
-        <w:t>extended from</w:t>
-      </w:r>
-      <w:r>
-        <w:rPr>
-          <w:noProof/>
-          <w:lang w:eastAsia="en-US"/>
-        </w:rPr>
-        <w:t>:</w:t>
-      </w:r>
-      <w:r>
-        <w:rPr>
-          <w:noProof/>
-          <w:lang w:eastAsia="en-US"/>
-        </w:rPr>
-        <w:t xml:space="preserve"> </w:t>
+        <w:t xml:space="preserve">extended from: </w:t>
       </w:r>
       <w:r>
         <w:rPr>
@@ -2970,7 +2508,7 @@
           <w:lang w:eastAsia="en-US"/>
         </w:rPr>
         <w:drawing>
-          <wp:inline distT="0" distB="0" distL="0" distR="0">
+          <wp:inline distT="0" distB="0" distL="0" distR="0" wp14:anchorId="42E3B4E7" wp14:editId="349FDD98">
             <wp:extent cx="5287010" cy="2771366"/>
             <wp:effectExtent l="0" t="0" r="8890" b="0"/>
             <wp:docPr id="10" name="Picture 10"/>
@@ -2985,7 +2523,7 @@
                     <pic:cNvPicPr/>
                   </pic:nvPicPr>
                   <pic:blipFill rotWithShape="1">
-                    <a:blip r:embed="rId12" cstate="print">
+                    <a:blip r:embed="rId10" cstate="print">
                       <a:extLst>
                         <a:ext uri="{28A0092B-C50C-407E-A947-70E740481C1C}">
                           <a14:useLocalDpi xmlns:a14="http://schemas.microsoft.com/office/drawing/2010/main" val="0"/>
@@ -3077,13 +2615,260 @@
     </w:p>
     <w:p>
       <w:pPr>
+        <w:rPr>
+          <w:rFonts w:cs="Arial"/>
+          <w:szCs w:val="24"/>
+          <w:lang w:eastAsia="en-US"/>
+        </w:rPr>
+      </w:pPr>
+    </w:p>
+    <w:p>
+      <w:pPr>
+        <w:rPr>
+          <w:rFonts w:cs="Arial"/>
+          <w:szCs w:val="24"/>
+          <w:lang w:eastAsia="en-US"/>
+        </w:rPr>
+      </w:pPr>
+      <w:r>
+        <w:rPr>
+          <w:rFonts w:cs="Arial"/>
+          <w:szCs w:val="24"/>
+          <w:lang w:eastAsia="en-US"/>
+        </w:rPr>
+        <w:t>Cycle class diagram</w:t>
+      </w:r>
+    </w:p>
+    <w:p>
+      <w:pPr>
+        <w:rPr>
+          <w:rFonts w:cs="Arial"/>
+          <w:b/>
+          <w:i/>
+          <w:szCs w:val="24"/>
+          <w:lang w:eastAsia="en-US"/>
+        </w:rPr>
+      </w:pPr>
+    </w:p>
+    <w:p>
+      <w:pPr>
+        <w:rPr>
+          <w:rFonts w:cs="Arial"/>
+          <w:szCs w:val="24"/>
+          <w:lang w:eastAsia="en-US"/>
+        </w:rPr>
+      </w:pPr>
+    </w:p>
+    <w:p>
+      <w:pPr>
+        <w:pStyle w:val="NormalWeb"/>
+        <w:ind w:left="142" w:hanging="142"/>
+        <w:rPr>
+          <w:b/>
+          <w:bCs/>
+          <w:lang w:eastAsia="en-US"/>
+        </w:rPr>
+      </w:pPr>
+    </w:p>
+    <w:p/>
+    <w:p/>
+    <w:p>
+      <w:r>
+        <w:rPr>
+          <w:noProof/>
+        </w:rPr>
+        <w:lastRenderedPageBreak/>
+        <w:drawing>
+          <wp:inline distT="0" distB="0" distL="0" distR="0" wp14:anchorId="1248BCD3" wp14:editId="0B809404">
+            <wp:extent cx="3979985" cy="2932161"/>
+            <wp:effectExtent l="0" t="0" r="1905" b="1905"/>
+            <wp:docPr id="5" name="Picture 5"/>
+            <wp:cNvGraphicFramePr>
+              <a:graphicFrameLocks xmlns:a="http://schemas.openxmlformats.org/drawingml/2006/main" noChangeAspect="1"/>
+            </wp:cNvGraphicFramePr>
+            <a:graphic xmlns:a="http://schemas.openxmlformats.org/drawingml/2006/main">
+              <a:graphicData uri="http://schemas.openxmlformats.org/drawingml/2006/picture">
+                <pic:pic xmlns:pic="http://schemas.openxmlformats.org/drawingml/2006/picture">
+                  <pic:nvPicPr>
+                    <pic:cNvPr id="3" name="givoniChart.jpg"/>
+                    <pic:cNvPicPr/>
+                  </pic:nvPicPr>
+                  <pic:blipFill>
+                    <a:blip r:embed="rId11" cstate="print">
+                      <a:extLst>
+                        <a:ext uri="{28A0092B-C50C-407E-A947-70E740481C1C}">
+                          <a14:useLocalDpi xmlns:a14="http://schemas.microsoft.com/office/drawing/2010/main" val="0"/>
+                        </a:ext>
+                      </a:extLst>
+                    </a:blip>
+                    <a:stretch>
+                      <a:fillRect/>
+                    </a:stretch>
+                  </pic:blipFill>
+                  <pic:spPr>
+                    <a:xfrm>
+                      <a:off x="0" y="0"/>
+                      <a:ext cx="3981831" cy="2933521"/>
+                    </a:xfrm>
+                    <a:prstGeom prst="rect">
+                      <a:avLst/>
+                    </a:prstGeom>
+                  </pic:spPr>
+                </pic:pic>
+              </a:graphicData>
+            </a:graphic>
+          </wp:inline>
+        </w:drawing>
+      </w:r>
+    </w:p>
+    <w:p>
+      <w:pPr>
         <w:pStyle w:val="Figure"/>
-        <w:rPr>
-          <w:lang w:eastAsia="en-US"/>
-        </w:rPr>
-      </w:pPr>
-      <w:bookmarkStart w:id="0" w:name="_GoBack"/>
-      <w:bookmarkEnd w:id="0"/>
+      </w:pPr>
+      <w:r>
+        <w:t xml:space="preserve">Figure 1. </w:t>
+      </w:r>
+      <w:r>
+        <w:fldChar w:fldCharType="begin" w:fldLock="1"/>
+      </w:r>
+      <w:r>
+        <w:instrText>ADDIN CSL_CITATION { "citationItems" : [ { "id" : "ITEM-1", "itemData" : { "DOI" : "10.1016/J.RSER.2015.04.095", "ISSN" : "1364-0321", "abstract" : "The residential sector consumes a significant amount of energy worldwide. Therefore, it is important to study, analyse and implement bioclimatic architectural systems that contribute to the reduction of energy consumption while considering the possible construction solutions offered at both passive and active levels. The present study conducted a comprehensive analysis that was stratified into three large blocks. The first block examined the concept of bioclimatic architecture. The second examined the bioclimatic architecture construction strategies as a function of each climate zone with the objective of achieving the greatest climate comfort level within a specific building. Fourteen climate zones were established and recommended according to the possible strategies that would facilitate reductions in energy consumption. The third block analysed the principal scientific research trends in this field and highlighted the use of vernacular architecture strategies, experimentation with bioclimatic architecture construction, application of innovative bioclimatic architecture strategies, promotion of bioclimatic architecture, use of bioclimatic architecture in urban planning, inclusion of bioclimatic lessons in study plans and development of energy saving technologies to support bioclimatic architecture. The extensive review described in this paper allowed us to conclude that certain bioclimatic architecture strategies that have been adopted in specific countries could be exported to other areas with similar climates because they were proven to be good functional design strategies that resulted in large energy saving measures (each in its corresponding climate) related to solar protection, humidification or temperature increases.", "author" : [ { "dropping-particle" : "", "family" : "Manzano-Agugliaro", "given" : "Francisco", "non-dropping-particle" : "", "parse-names" : false, "suffix" : "" }, { "dropping-particle" : "", "family" : "Montoya", "given" : "Francisco G.", "non-dropping-particle" : "", "parse-names" : false, "suffix" : "" }, { "dropping-particle" : "", "family" : "Sabio-Ortega", "given" : "Andr\u00e9s", "non-dropping-particle" : "", "parse-names" : false, "suffix" : "" }, { "dropping-particle" : "", "family" : "Garc\u00eda-Cruz", "given" : "Am\u00f3s", "non-dropping-particle" : "", "parse-names" : false, "suffix" : "" } ], "container-title" : "Renewable and Sustainable Energy Reviews", "id" : "ITEM-1", "issued" : { "date-parts" : [ [ "2015", "9", "1" ] ] }, "page" : "736-755", "publisher" : "Pergamon", "title" : "Review of bioclimatic architecture strategies for achieving thermal comfort", "type" : "article-journal", "volume" : "49" }, "uris" : [ "http://www.mendeley.com/documents/?uuid=4d9b661b-29fd-3e1d-a05f-40b7c99cb6b5" ] } ], "mendeley" : { "formattedCitation" : "(Manzano-Agugliaro &lt;i&gt;et al.&lt;/i&gt;, 2015)", "manualFormatting" : "Manzano-Agugliaro et al. (2015)", "plainTextFormattedCitation" : "(Manzano-Agugliaro et al., 2015)", "previouslyFormattedCitation" : "(Manzano-Agugliaro &lt;i&gt;et al.&lt;/i&gt;, 2015)" }, "properties" : { "noteIndex" : 0 }, "schema" : "https://github.com/citation-style-language/schema/raw/master/csl-citation.json" }</w:instrText>
+      </w:r>
+      <w:r>
+        <w:fldChar w:fldCharType="separate"/>
+      </w:r>
+      <w:r>
+        <w:rPr>
+          <w:noProof/>
+        </w:rPr>
+        <w:t xml:space="preserve">Manzano-Agugliaro </w:t>
+      </w:r>
+      <w:r>
+        <w:rPr>
+          <w:i/>
+          <w:noProof/>
+        </w:rPr>
+        <w:t xml:space="preserve">et al. </w:t>
+      </w:r>
+      <w:r>
+        <w:rPr>
+          <w:noProof/>
+        </w:rPr>
+        <w:t>(2015)</w:t>
+      </w:r>
+      <w:r>
+        <w:fldChar w:fldCharType="end"/>
+      </w:r>
+      <w:r>
+        <w:t xml:space="preserve"> adapted version of the psychrometric chart.</w:t>
+      </w:r>
+    </w:p>
+    <w:p>
+      <w:pPr>
+        <w:spacing w:before="100" w:after="100"/>
+        <w:ind w:hanging="11"/>
+        <w:rPr>
+          <w:iCs/>
+          <w:szCs w:val="24"/>
+          <w:lang w:eastAsia="en-US"/>
+        </w:rPr>
+      </w:pPr>
+      <w:r>
+        <w:rPr>
+          <w:iCs/>
+          <w:noProof/>
+          <w:szCs w:val="24"/>
+          <w:lang w:eastAsia="en-US"/>
+        </w:rPr>
+        <w:drawing>
+          <wp:inline distT="0" distB="0" distL="0" distR="0" wp14:anchorId="07F39D79" wp14:editId="27ECD6CB">
+            <wp:extent cx="3698631" cy="2798773"/>
+            <wp:effectExtent l="0" t="0" r="0" b="1905"/>
+            <wp:docPr id="1" name="Picture 1"/>
+            <wp:cNvGraphicFramePr>
+              <a:graphicFrameLocks xmlns:a="http://schemas.openxmlformats.org/drawingml/2006/main" noChangeAspect="1"/>
+            </wp:cNvGraphicFramePr>
+            <a:graphic xmlns:a="http://schemas.openxmlformats.org/drawingml/2006/main">
+              <a:graphicData uri="http://schemas.openxmlformats.org/drawingml/2006/picture">
+                <pic:pic xmlns:pic="http://schemas.openxmlformats.org/drawingml/2006/picture">
+                  <pic:nvPicPr>
+                    <pic:cNvPr id="2" name="workflowRefarch.gif"/>
+                    <pic:cNvPicPr/>
+                  </pic:nvPicPr>
+                  <pic:blipFill>
+                    <a:blip r:embed="rId12">
+                      <a:extLst>
+                        <a:ext uri="{28A0092B-C50C-407E-A947-70E740481C1C}">
+                          <a14:useLocalDpi xmlns:a14="http://schemas.microsoft.com/office/drawing/2010/main" val="0"/>
+                        </a:ext>
+                      </a:extLst>
+                    </a:blip>
+                    <a:stretch>
+                      <a:fillRect/>
+                    </a:stretch>
+                  </pic:blipFill>
+                  <pic:spPr>
+                    <a:xfrm>
+                      <a:off x="0" y="0"/>
+                      <a:ext cx="3710304" cy="2807606"/>
+                    </a:xfrm>
+                    <a:prstGeom prst="rect">
+                      <a:avLst/>
+                    </a:prstGeom>
+                  </pic:spPr>
+                </pic:pic>
+              </a:graphicData>
+            </a:graphic>
+          </wp:inline>
+        </w:drawing>
+      </w:r>
+    </w:p>
+    <w:p>
+      <w:pPr>
+        <w:pStyle w:val="Figure"/>
+      </w:pPr>
+      <w:r>
+        <w:t xml:space="preserve">Figure 2. </w:t>
+      </w:r>
+      <w:r>
+        <w:t xml:space="preserve">Reference architecture of a </w:t>
+      </w:r>
+      <w:r>
+        <w:t>WMS</w:t>
+      </w:r>
+      <w:r>
+        <w:t xml:space="preserve"> </w:t>
+      </w:r>
+      <w:r>
+        <w:fldChar w:fldCharType="begin" w:fldLock="1"/>
+      </w:r>
+      <w:r>
+        <w:instrText>ADDIN CSL_CITATION { "citationItems" : [ { "id" : "ITEM-1", "itemData" : { "DOI" : "10.1016/B978-0-12-805467-3.00018-1", "ISBN" : "9780128054673", "abstract" : "Infrastructure-as-a-Service clouds offer access to a scalable virtualized infrastructure on a pay-per-use basis. This is greatly beneficial for the deployment of scientific workflows, and as a result considerable effort is being made to develop and update existing workflow management systems to support the cloud resource model. The majority of existing systems are designed to work with traditional distributed platforms such as grids and clusters in which the resources are limited and readily-available. In contrast, clouds offer access to elastic and abundant resources that can be provisioned and deprovisioned on-demand. In this chapter, we present our efforts to extend an existing workflow system, the Cloudbus WMS, to enable the deployment of scientific applications in cloud computing environments. We present a case study to demonstrate the added functionality and evaluate the performance and cost of a well-known astronomy application on Microsoft Azure.", "author" : [ { "dropping-particle" : "", "family" : "Rodriguez", "given" : "Maria A.", "non-dropping-particle" : "", "parse-names" : false, "suffix" : "" }, { "dropping-particle" : "", "family" : "Buyya", "given" : "Rajkumar", "non-dropping-particle" : "", "parse-names" : false, "suffix" : "" } ], "container-title" : "Software Architecture for Big Data and the Cloud", "id" : "ITEM-1", "issued" : { "date-parts" : [ [ "2017" ] ] }, "note" : "This is a huge field in itself, high level archtecture and class diagrmas", "page" : "367-387", "title" : "Chapter 18 \u2013 Scientific Workflow Management System for Clouds", "type" : "chapter" }, "uris" : [ "http://www.mendeley.com/documents/?uuid=67cedb16-6ae6-32b4-96d2-42fac32d5853" ] } ], "mendeley" : { "formattedCitation" : "(Rodriguez and Buyya, 2017)", "plainTextFormattedCitation" : "(Rodriguez and Buyya, 2017)", "previouslyFormattedCitation" : "(Rodriguez and Buyya, 2017)" }, "properties" : { "noteIndex" : 0 }, "schema" : "https://github.com/citation-style-language/schema/raw/master/csl-citation.json" }</w:instrText>
+      </w:r>
+      <w:r>
+        <w:fldChar w:fldCharType="separate"/>
+      </w:r>
+      <w:r>
+        <w:rPr>
+          <w:noProof/>
+        </w:rPr>
+        <w:t>(Rodriguez and Buyya, 2017)</w:t>
+      </w:r>
+      <w:r>
+        <w:fldChar w:fldCharType="end"/>
+      </w:r>
+      <w:r>
+        <w:t>.</w:t>
+      </w:r>
+    </w:p>
+    <w:p/>
+    <w:p>
+      <w:pPr>
+        <w:pStyle w:val="Figure"/>
+        <w:rPr>
+          <w:lang w:eastAsia="en-US"/>
+        </w:rPr>
+      </w:pPr>
     </w:p>
     <w:p>
       <w:pPr>
@@ -12781,7 +12566,7 @@
 </file>
 
 <file path=customXml/itemProps1.xml><?xml version="1.0" encoding="utf-8"?>
-<ds:datastoreItem xmlns:ds="http://schemas.openxmlformats.org/officeDocument/2006/customXml" ds:itemID="{F1102AE3-32B6-41D6-83CD-1DCE2F009257}">
+<ds:datastoreItem xmlns:ds="http://schemas.openxmlformats.org/officeDocument/2006/customXml" ds:itemID="{3E870B67-B0E6-43AD-A29A-B74C8897C6CA}">
   <ds:schemaRefs>
     <ds:schemaRef ds:uri="http://schemas.openxmlformats.org/officeDocument/2006/bibliography"/>
   </ds:schemaRefs>

</xml_diff>